<commit_message>
Se agrega la url de la API productiva, ya desplegada
</commit_message>
<xml_diff>
--- a/public/Pantallas de la aplicación.docx
+++ b/public/Pantallas de la aplicación.docx
@@ -45,17 +45,7 @@
           <w:sz w:val="24"/>
           <w:lang w:val="es-ES"/>
         </w:rPr>
-        <w:t>En esta página se</w:t>
-      </w:r>
-      <w:bookmarkStart w:id="0" w:name="_GoBack"/>
-      <w:bookmarkEnd w:id="0"/>
-      <w:r>
-        <w:rPr>
-          <w:rFonts w:ascii="Times New Roman" w:hAnsi="Times New Roman" w:cs="Times New Roman"/>
-          <w:sz w:val="24"/>
-          <w:lang w:val="es-ES"/>
-        </w:rPr>
-        <w:t xml:space="preserve"> muestran los productos, con la imagen, la descripción, precio y botón de comprar</w:t>
+        <w:t>En esta página se muestran los productos, con la imagen, la descripción, precio y botón de comprar</w:t>
       </w:r>
     </w:p>
     <w:p>
@@ -1300,10 +1290,94 @@
     </w:p>
     <w:p>
       <w:pPr>
-        <w:rPr>
-          <w:lang w:val="es-ES"/>
-        </w:rPr>
-      </w:pPr>
+        <w:pStyle w:val="Prrafodelista"/>
+        <w:numPr>
+          <w:ilvl w:val="0"/>
+          <w:numId w:val="1"/>
+        </w:numPr>
+        <w:rPr>
+          <w:lang w:val="es-ES"/>
+        </w:rPr>
+      </w:pPr>
+      <w:r>
+        <w:rPr>
+          <w:lang w:val="es-ES"/>
+        </w:rPr>
+        <w:lastRenderedPageBreak/>
+        <w:t>Pantalla 404</w:t>
+      </w:r>
+    </w:p>
+    <w:p>
+      <w:pPr>
+        <w:pStyle w:val="Prrafodelista"/>
+        <w:rPr>
+          <w:lang w:val="es-ES"/>
+        </w:rPr>
+      </w:pPr>
+      <w:bookmarkStart w:id="0" w:name="_GoBack"/>
+      <w:bookmarkEnd w:id="0"/>
+    </w:p>
+    <w:p>
+      <w:pPr>
+        <w:rPr>
+          <w:lang w:val="es-ES"/>
+        </w:rPr>
+      </w:pPr>
+      <w:r>
+        <w:rPr>
+          <w:noProof/>
+          <w:lang w:eastAsia="es-CO"/>
+        </w:rPr>
+        <w:drawing>
+          <wp:anchor distT="0" distB="0" distL="114300" distR="114300" simplePos="0" relativeHeight="251660288" behindDoc="0" locked="0" layoutInCell="1" allowOverlap="1" wp14:anchorId="4D97152C" wp14:editId="381427CE">
+            <wp:simplePos x="0" y="0"/>
+            <wp:positionH relativeFrom="column">
+              <wp:posOffset>-116737</wp:posOffset>
+            </wp:positionH>
+            <wp:positionV relativeFrom="paragraph">
+              <wp:posOffset>285767</wp:posOffset>
+            </wp:positionV>
+            <wp:extent cx="5612130" cy="3155315"/>
+            <wp:effectExtent l="0" t="0" r="7620" b="6985"/>
+            <wp:wrapTopAndBottom/>
+            <wp:docPr id="12" name="Imagen 12"/>
+            <wp:cNvGraphicFramePr>
+              <a:graphicFrameLocks xmlns:a="http://schemas.openxmlformats.org/drawingml/2006/main" noChangeAspect="1"/>
+            </wp:cNvGraphicFramePr>
+            <a:graphic xmlns:a="http://schemas.openxmlformats.org/drawingml/2006/main">
+              <a:graphicData uri="http://schemas.openxmlformats.org/drawingml/2006/picture">
+                <pic:pic xmlns:pic="http://schemas.openxmlformats.org/drawingml/2006/picture">
+                  <pic:nvPicPr>
+                    <pic:cNvPr id="1" name=""/>
+                    <pic:cNvPicPr/>
+                  </pic:nvPicPr>
+                  <pic:blipFill>
+                    <a:blip r:embed="rId18" cstate="print">
+                      <a:extLst>
+                        <a:ext uri="{28A0092B-C50C-407E-A947-70E740481C1C}">
+                          <a14:useLocalDpi xmlns:a14="http://schemas.microsoft.com/office/drawing/2010/main" val="0"/>
+                        </a:ext>
+                      </a:extLst>
+                    </a:blip>
+                    <a:stretch>
+                      <a:fillRect/>
+                    </a:stretch>
+                  </pic:blipFill>
+                  <pic:spPr>
+                    <a:xfrm>
+                      <a:off x="0" y="0"/>
+                      <a:ext cx="5612130" cy="3155315"/>
+                    </a:xfrm>
+                    <a:prstGeom prst="rect">
+                      <a:avLst/>
+                    </a:prstGeom>
+                  </pic:spPr>
+                </pic:pic>
+              </a:graphicData>
+            </a:graphic>
+          </wp:anchor>
+        </w:drawing>
+      </w:r>
     </w:p>
     <w:p>
       <w:pPr>
@@ -1383,7 +1457,7 @@
       </w:pPr>
     </w:p>
     <w:sectPr>
-      <w:headerReference w:type="default" r:id="rId18"/>
+      <w:headerReference w:type="default" r:id="rId19"/>
       <w:pgSz w:w="12240" w:h="15840"/>
       <w:pgMar w:top="1417" w:right="1701" w:bottom="1417" w:left="1701" w:header="708" w:footer="708" w:gutter="0"/>
       <w:cols w:space="708"/>

</xml_diff>